<commit_message>
Fixes for second task.
</commit_message>
<xml_diff>
--- a/SQL_task_2.docx
+++ b/SQL_task_2.docx
@@ -358,97 +358,154 @@
         </w:rPr>
         <w:t>.</w:t>
       </w:r>
-    </w:p>
-    <w:p>
-      <w:pPr>
-        <w:rPr>
-          <w:lang w:val="ru-RU"/>
-        </w:rPr>
-      </w:pPr>
-    </w:p>
-    <w:p>
-      <w:r>
-        <w:t xml:space="preserve">SELECT </w:t>
+      <w:r>
+        <w:rPr>
+          <w:lang w:val="ru-RU"/>
+        </w:rPr>
+        <w:br/>
+      </w:r>
+      <w:r>
+        <w:rPr>
+          <w:lang w:val="ru-RU"/>
+        </w:rPr>
+        <w:br/>
+      </w:r>
+      <w:r>
+        <w:rPr>
+          <w:i/>
+          <w:iCs/>
+          <w:lang w:val="ru-RU"/>
+        </w:rPr>
+        <w:t>Уточнение</w:t>
+      </w:r>
+      <w:r>
+        <w:rPr>
+          <w:i/>
+          <w:iCs/>
+        </w:rPr>
+        <w:t xml:space="preserve">: </w:t>
+      </w:r>
+      <w:r>
+        <w:rPr>
+          <w:i/>
+          <w:iCs/>
+          <w:lang w:val="ru-RU"/>
+        </w:rPr>
+        <w:t>максимальное число уникальных продуктов в заказе.</w:t>
+      </w:r>
+    </w:p>
+    <w:p>
+      <w:pPr>
+        <w:rPr>
+          <w:lang w:val="ru-RU"/>
+        </w:rPr>
+      </w:pPr>
+    </w:p>
+    <w:p>
+      <w:r>
+        <w:t>SELECT COUNT(</w:t>
+      </w:r>
+      <w:proofErr w:type="spellStart"/>
+      <w:r>
+        <w:t>ProductID</w:t>
+      </w:r>
+      <w:proofErr w:type="spellEnd"/>
+      <w:r>
+        <w:t xml:space="preserve">) as </w:t>
+      </w:r>
+      <w:proofErr w:type="spellStart"/>
+      <w:r>
+        <w:t>VariousProducts</w:t>
+      </w:r>
+      <w:proofErr w:type="spellEnd"/>
+    </w:p>
+    <w:p>
+      <w:r>
+        <w:t>FROM Orders o</w:t>
+      </w:r>
+    </w:p>
+    <w:p>
+      <w:r>
+        <w:t xml:space="preserve">LEFT JOIN </w:t>
+      </w:r>
+      <w:proofErr w:type="spellStart"/>
+      <w:r>
+        <w:t>OrderDetails</w:t>
+      </w:r>
+      <w:proofErr w:type="spellEnd"/>
+      <w:r>
+        <w:t xml:space="preserve"> d</w:t>
+      </w:r>
+    </w:p>
+    <w:p>
+      <w:r>
+        <w:t xml:space="preserve">ON </w:t>
       </w:r>
       <w:proofErr w:type="spellStart"/>
       <w:proofErr w:type="gramStart"/>
       <w:r>
-        <w:t>d.Quantity</w:t>
+        <w:t>o.OrderID</w:t>
       </w:r>
       <w:proofErr w:type="spellEnd"/>
       <w:proofErr w:type="gramEnd"/>
-    </w:p>
-    <w:p>
-      <w:r>
-        <w:t>FROM Orders o</w:t>
-      </w:r>
-    </w:p>
-    <w:p>
-      <w:r>
-        <w:t xml:space="preserve">LEFT JOIN </w:t>
-      </w:r>
-      <w:proofErr w:type="spellStart"/>
-      <w:r>
-        <w:t>OrderDetails</w:t>
-      </w:r>
-      <w:proofErr w:type="spellEnd"/>
-      <w:r>
-        <w:t xml:space="preserve"> d</w:t>
-      </w:r>
-    </w:p>
-    <w:p>
-      <w:r>
-        <w:t xml:space="preserve">ON </w:t>
+      <w:r>
+        <w:t xml:space="preserve"> = </w:t>
+      </w:r>
+      <w:proofErr w:type="spellStart"/>
+      <w:r>
+        <w:t>d.OrderID</w:t>
+      </w:r>
+      <w:proofErr w:type="spellEnd"/>
+    </w:p>
+    <w:p>
+      <w:r>
+        <w:t xml:space="preserve">GROUP BY </w:t>
       </w:r>
       <w:proofErr w:type="spellStart"/>
       <w:proofErr w:type="gramStart"/>
       <w:r>
-        <w:t>o.OrderID</w:t>
+        <w:t>d.OrderID</w:t>
       </w:r>
       <w:proofErr w:type="spellEnd"/>
       <w:proofErr w:type="gramEnd"/>
-      <w:r>
-        <w:t xml:space="preserve"> = </w:t>
-      </w:r>
-      <w:proofErr w:type="spellStart"/>
-      <w:r>
-        <w:t>d.OrderID</w:t>
-      </w:r>
-      <w:proofErr w:type="spellEnd"/>
-    </w:p>
-    <w:p>
-      <w:r>
-        <w:t xml:space="preserve">GROUP BY </w:t>
-      </w:r>
-      <w:proofErr w:type="spellStart"/>
+    </w:p>
+    <w:p>
+      <w:r>
+        <w:t xml:space="preserve">ORDER BY </w:t>
+      </w:r>
+      <w:proofErr w:type="spellStart"/>
+      <w:r>
+        <w:t>VariousProducts</w:t>
+      </w:r>
+      <w:proofErr w:type="spellEnd"/>
+      <w:r>
+        <w:t xml:space="preserve"> DESC </w:t>
+      </w:r>
+    </w:p>
+    <w:p>
+      <w:r>
+        <w:t xml:space="preserve">LIMIT </w:t>
+      </w:r>
       <w:proofErr w:type="gramStart"/>
       <w:r>
-        <w:t>d.Quantity</w:t>
-      </w:r>
-      <w:proofErr w:type="spellEnd"/>
+        <w:t>1;</w:t>
+      </w:r>
       <w:proofErr w:type="gramEnd"/>
     </w:p>
     <w:p>
-      <w:r>
-        <w:t>ORDER BY 1 DESC LIMIT 1</w:t>
-      </w:r>
-    </w:p>
-    <w:p/>
-    <w:p>
-      <w:pPr>
-        <w:rPr>
-          <w:lang w:val="ru-RU"/>
-        </w:rPr>
-      </w:pPr>
-      <w:r>
-        <w:rPr>
-          <w:noProof/>
+      <w:pPr>
+        <w:rPr>
+          <w:lang w:val="ru-RU"/>
+        </w:rPr>
+      </w:pPr>
+      <w:r>
+        <w:rPr>
           <w:lang w:val="ru-RU"/>
         </w:rPr>
         <w:drawing>
-          <wp:inline distT="0" distB="0" distL="0" distR="0" wp14:anchorId="2766B24A" wp14:editId="4911FF06">
-            <wp:extent cx="3323955" cy="2911450"/>
-            <wp:effectExtent l="0" t="0" r="0" b="3810"/>
+          <wp:inline distT="0" distB="0" distL="0" distR="0" wp14:anchorId="6B4CFC2B" wp14:editId="349DF1AE">
+            <wp:extent cx="2383783" cy="2325877"/>
+            <wp:effectExtent l="0" t="0" r="0" b="0"/>
             <wp:docPr id="1" name="Picture 1"/>
             <wp:cNvGraphicFramePr>
               <a:graphicFrameLocks xmlns:a="http://schemas.openxmlformats.org/drawingml/2006/main" noChangeAspect="1"/>
@@ -469,7 +526,7 @@
                   <pic:spPr>
                     <a:xfrm>
                       <a:off x="0" y="0"/>
-                      <a:ext cx="3325581" cy="2912874"/>
+                      <a:ext cx="2393619" cy="2335474"/>
                     </a:xfrm>
                     <a:prstGeom prst="rect">
                       <a:avLst/>
@@ -708,7 +765,15 @@
       </w:r>
       <w:proofErr w:type="gramEnd"/>
       <w:r>
-        <w:t xml:space="preserve">*) </w:t>
+        <w:t xml:space="preserve">DISTINCT </w:t>
+      </w:r>
+      <w:proofErr w:type="spellStart"/>
+      <w:r>
+        <w:t>c.CustomerID</w:t>
+      </w:r>
+      <w:proofErr w:type="spellEnd"/>
+      <w:r>
+        <w:t>) Result</w:t>
       </w:r>
     </w:p>
     <w:p>
@@ -823,10 +888,13 @@
         <w:t>s.SupplierID</w:t>
       </w:r>
       <w:proofErr w:type="spellEnd"/>
-    </w:p>
-    <w:p>
-      <w:r>
-        <w:t xml:space="preserve">Where </w:t>
+      <w:r>
+        <w:t xml:space="preserve"> </w:t>
+      </w:r>
+    </w:p>
+    <w:p>
+      <w:r>
+        <w:t>and (</w:t>
       </w:r>
       <w:proofErr w:type="spellStart"/>
       <w:proofErr w:type="gramStart"/>
@@ -836,7 +904,7 @@
       <w:proofErr w:type="spellEnd"/>
       <w:proofErr w:type="gramEnd"/>
       <w:r>
-        <w:t xml:space="preserve"> = 'UK' OR </w:t>
+        <w:t xml:space="preserve"> = 'UK' or </w:t>
       </w:r>
       <w:proofErr w:type="spellStart"/>
       <w:r>
@@ -844,7 +912,7 @@
       </w:r>
       <w:proofErr w:type="spellEnd"/>
       <w:r>
-        <w:t xml:space="preserve"> = 'Spain'</w:t>
+        <w:t xml:space="preserve"> = 'Spain')</w:t>
       </w:r>
       <w:r>
         <w:tab/>
@@ -853,14 +921,11 @@
     </w:p>
     <w:p>
       <w:r>
-        <w:rPr>
-          <w:noProof/>
-        </w:rPr>
         <w:drawing>
-          <wp:inline distT="0" distB="0" distL="0" distR="0" wp14:anchorId="5AFB5FAD" wp14:editId="42903910">
-            <wp:extent cx="2443276" cy="2467956"/>
-            <wp:effectExtent l="0" t="0" r="0" b="8890"/>
-            <wp:docPr id="5" name="Picture 5"/>
+          <wp:inline distT="0" distB="0" distL="0" distR="0" wp14:anchorId="49D00495" wp14:editId="6AD563F9">
+            <wp:extent cx="2663917" cy="2518905"/>
+            <wp:effectExtent l="0" t="0" r="3175" b="0"/>
+            <wp:docPr id="10" name="Picture 10"/>
             <wp:cNvGraphicFramePr>
               <a:graphicFrameLocks xmlns:a="http://schemas.openxmlformats.org/drawingml/2006/main" noChangeAspect="1"/>
             </wp:cNvGraphicFramePr>
@@ -880,7 +945,7 @@
                   <pic:spPr>
                     <a:xfrm>
                       <a:off x="0" y="0"/>
-                      <a:ext cx="2450723" cy="2475479"/>
+                      <a:ext cx="2671236" cy="2525825"/>
                     </a:xfrm>
                     <a:prstGeom prst="rect">
                       <a:avLst/>
@@ -1374,165 +1439,82 @@
     </w:p>
     <w:p>
       <w:r>
-        <w:t>SELECT LENGTH(</w:t>
-      </w:r>
-      <w:proofErr w:type="spellStart"/>
-      <w:proofErr w:type="gramStart"/>
-      <w:r>
-        <w:t>c.Country</w:t>
-      </w:r>
-      <w:proofErr w:type="spellEnd"/>
-      <w:proofErr w:type="gramEnd"/>
-      <w:r>
-        <w:t>) = LENGTH(</w:t>
-      </w:r>
-      <w:proofErr w:type="spellStart"/>
-      <w:r>
-        <w:t>s.Country</w:t>
-      </w:r>
-      <w:proofErr w:type="spellEnd"/>
-      <w:r>
-        <w:t>), (CASE WHEN LENGTH(</w:t>
-      </w:r>
-      <w:proofErr w:type="spellStart"/>
-      <w:r>
-        <w:t>c.Country</w:t>
-      </w:r>
-      <w:proofErr w:type="spellEnd"/>
-      <w:r>
-        <w:t>) = LENGTH(</w:t>
-      </w:r>
-      <w:proofErr w:type="spellStart"/>
-      <w:r>
-        <w:t>s.Country</w:t>
-      </w:r>
-      <w:proofErr w:type="spellEnd"/>
-      <w:r>
-        <w:t>) THEN 'Y' ELSE 'N' END) as Result</w:t>
-      </w:r>
-    </w:p>
-    <w:p>
+        <w:t>SELECT SUM(LENGTH(</w:t>
+      </w:r>
+      <w:proofErr w:type="spellStart"/>
+      <w:r>
+        <w:t>c.COUNTRY</w:t>
+      </w:r>
+      <w:proofErr w:type="spellEnd"/>
+      <w:r>
+        <w:t>)) = (SELECT SUM(LENGTH(</w:t>
+      </w:r>
+      <w:proofErr w:type="spellStart"/>
+      <w:r>
+        <w:t>s.COUNTRY</w:t>
+      </w:r>
+      <w:proofErr w:type="spellEnd"/>
+      <w:r>
+        <w:t xml:space="preserve">)) from Suppliers s) as </w:t>
+      </w:r>
+      <w:proofErr w:type="spellStart"/>
+      <w:r>
+        <w:t>equalityRes</w:t>
+      </w:r>
+      <w:proofErr w:type="spellEnd"/>
+      <w:r>
+        <w:t>, (CASE WHEN SUM(LENGTH(</w:t>
+      </w:r>
+      <w:proofErr w:type="spellStart"/>
+      <w:r>
+        <w:t>c.COUNTRY</w:t>
+      </w:r>
+      <w:proofErr w:type="spellEnd"/>
+      <w:r>
+        <w:t>)) = (SELECT SUM(LENGTH(</w:t>
+      </w:r>
+      <w:proofErr w:type="spellStart"/>
+      <w:r>
+        <w:t>s.COUNTRY</w:t>
+      </w:r>
+      <w:proofErr w:type="spellEnd"/>
+      <w:r>
+        <w:t>)) from Suppliers s) THEN 'Y' ELSE 'N' END) as Result</w:t>
+      </w:r>
+    </w:p>
+    <w:p>
+      <w:pPr>
+        <w:rPr>
+          <w:noProof/>
+          <w:lang w:val="ru-RU"/>
+        </w:rPr>
+      </w:pPr>
       <w:r>
         <w:t>FROM Customers c</w:t>
       </w:r>
-    </w:p>
-    <w:p>
-      <w:r>
-        <w:t>INNER JOIN Orders o</w:t>
-      </w:r>
-    </w:p>
-    <w:p>
-      <w:r>
-        <w:t xml:space="preserve">ON </w:t>
-      </w:r>
-      <w:proofErr w:type="spellStart"/>
-      <w:proofErr w:type="gramStart"/>
-      <w:r>
-        <w:t>c.CustomerID</w:t>
-      </w:r>
-      <w:proofErr w:type="spellEnd"/>
-      <w:proofErr w:type="gramEnd"/>
-      <w:r>
-        <w:t xml:space="preserve"> = </w:t>
-      </w:r>
-      <w:proofErr w:type="spellStart"/>
-      <w:r>
-        <w:t>o.CustomerID</w:t>
-      </w:r>
-      <w:proofErr w:type="spellEnd"/>
-    </w:p>
-    <w:p>
-      <w:r>
-        <w:t xml:space="preserve">INNER JOIN </w:t>
-      </w:r>
-      <w:proofErr w:type="spellStart"/>
-      <w:r>
-        <w:t>OrderDetails</w:t>
-      </w:r>
-      <w:proofErr w:type="spellEnd"/>
-      <w:r>
-        <w:t xml:space="preserve"> d</w:t>
-      </w:r>
-    </w:p>
-    <w:p>
-      <w:r>
-        <w:t xml:space="preserve">ON </w:t>
-      </w:r>
-      <w:proofErr w:type="spellStart"/>
-      <w:proofErr w:type="gramStart"/>
-      <w:r>
-        <w:t>o.OrderID</w:t>
-      </w:r>
-      <w:proofErr w:type="spellEnd"/>
-      <w:proofErr w:type="gramEnd"/>
-      <w:r>
-        <w:t xml:space="preserve"> = </w:t>
-      </w:r>
-      <w:proofErr w:type="spellStart"/>
-      <w:r>
-        <w:t>d.OrderID</w:t>
-      </w:r>
-      <w:proofErr w:type="spellEnd"/>
-    </w:p>
-    <w:p>
-      <w:r>
-        <w:t>INNER JOIN Products p</w:t>
-      </w:r>
-    </w:p>
-    <w:p>
-      <w:r>
-        <w:t xml:space="preserve">ON </w:t>
-      </w:r>
-      <w:proofErr w:type="spellStart"/>
-      <w:proofErr w:type="gramStart"/>
-      <w:r>
-        <w:t>d.ProductID</w:t>
-      </w:r>
-      <w:proofErr w:type="spellEnd"/>
-      <w:proofErr w:type="gramEnd"/>
-      <w:r>
-        <w:t xml:space="preserve"> = </w:t>
-      </w:r>
-      <w:proofErr w:type="spellStart"/>
-      <w:r>
-        <w:t>p.ProductID</w:t>
-      </w:r>
-      <w:proofErr w:type="spellEnd"/>
-    </w:p>
-    <w:p>
-      <w:r>
-        <w:t>INNER JOIN Suppliers s</w:t>
-      </w:r>
-    </w:p>
-    <w:p>
-      <w:pPr>
-        <w:rPr>
-          <w:lang w:val="ru-RU"/>
-        </w:rPr>
-      </w:pPr>
-      <w:r>
-        <w:rPr>
-          <w:lang w:val="ru-RU"/>
-        </w:rPr>
-        <w:t>ON p.SupplierID = s.SupplierID</w:t>
-      </w:r>
-    </w:p>
-    <w:p>
-      <w:pPr>
-        <w:rPr>
-          <w:lang w:val="ru-RU"/>
-        </w:rPr>
-      </w:pPr>
       <w:r>
         <w:rPr>
           <w:noProof/>
           <w:lang w:val="ru-RU"/>
         </w:rPr>
+        <w:t xml:space="preserve"> </w:t>
+      </w:r>
+    </w:p>
+    <w:p>
+      <w:pPr>
+        <w:rPr>
+          <w:lang w:val="ru-RU"/>
+        </w:rPr>
+      </w:pPr>
+      <w:r>
+        <w:rPr>
+          <w:lang w:val="ru-RU"/>
+        </w:rPr>
         <w:drawing>
-          <wp:inline distT="0" distB="0" distL="0" distR="0" wp14:anchorId="4B70FD9C" wp14:editId="3FB4C532">
-            <wp:extent cx="6152515" cy="3268345"/>
-            <wp:effectExtent l="0" t="0" r="635" b="8255"/>
-            <wp:docPr id="7" name="Picture 7"/>
+          <wp:inline distT="0" distB="0" distL="0" distR="0" wp14:anchorId="7482CE6B" wp14:editId="7A6BFAE3">
+            <wp:extent cx="6152515" cy="1873885"/>
+            <wp:effectExtent l="0" t="0" r="635" b="0"/>
+            <wp:docPr id="11" name="Picture 11"/>
             <wp:cNvGraphicFramePr>
               <a:graphicFrameLocks xmlns:a="http://schemas.openxmlformats.org/drawingml/2006/main" noChangeAspect="1"/>
             </wp:cNvGraphicFramePr>
@@ -1552,7 +1534,7 @@
                   <pic:spPr>
                     <a:xfrm>
                       <a:off x="0" y="0"/>
-                      <a:ext cx="6152515" cy="3268345"/>
+                      <a:ext cx="6152515" cy="1873885"/>
                     </a:xfrm>
                     <a:prstGeom prst="rect">
                       <a:avLst/>
@@ -1585,13 +1567,6 @@
           <w:lang w:val="ru-RU"/>
         </w:rPr>
       </w:pPr>
-    </w:p>
-    <w:p>
-      <w:pPr>
-        <w:rPr>
-          <w:lang w:val="ru-RU"/>
-        </w:rPr>
-      </w:pPr>
       <w:r>
         <w:rPr>
           <w:lang w:val="ru-RU"/>
@@ -1638,62 +1613,32 @@
       </w:r>
     </w:p>
     <w:p>
-      <w:pPr>
-        <w:rPr>
-          <w:lang w:val="ru-RU"/>
-        </w:rPr>
-      </w:pPr>
       <w:r>
         <w:t>A</w:t>
       </w:r>
       <w:r>
-        <w:rPr>
-          <w:lang w:val="ru-RU"/>
-        </w:rPr>
         <w:t xml:space="preserve"> - 2 </w:t>
       </w:r>
     </w:p>
     <w:p>
-      <w:pPr>
-        <w:rPr>
-          <w:lang w:val="ru-RU"/>
-        </w:rPr>
-      </w:pPr>
       <w:r>
         <w:t>C</w:t>
       </w:r>
       <w:r>
-        <w:rPr>
-          <w:lang w:val="ru-RU"/>
-        </w:rPr>
         <w:t xml:space="preserve"> </w:t>
       </w:r>
       <w:r>
-        <w:rPr>
-          <w:lang w:val="ru-RU"/>
-        </w:rPr>
         <w:t xml:space="preserve">- 3 </w:t>
       </w:r>
     </w:p>
     <w:p>
-      <w:pPr>
-        <w:rPr>
-          <w:lang w:val="ru-RU"/>
-        </w:rPr>
-      </w:pPr>
       <w:r>
         <w:t>D</w:t>
       </w:r>
       <w:r>
-        <w:rPr>
-          <w:lang w:val="ru-RU"/>
-        </w:rPr>
         <w:t xml:space="preserve"> </w:t>
       </w:r>
       <w:r>
-        <w:rPr>
-          <w:lang w:val="ru-RU"/>
-        </w:rPr>
         <w:t xml:space="preserve">-1 </w:t>
       </w:r>
     </w:p>
@@ -1717,7 +1662,7 @@
       </w:r>
       <w:proofErr w:type="spellEnd"/>
       <w:r>
-        <w:t>, 1, 1) as Letter, COUNT(*) as Amount</w:t>
+        <w:t>, 1, 1) || ' - ' || COUNT(*) Result</w:t>
       </w:r>
     </w:p>
     <w:p>
@@ -1749,26 +1694,44 @@
       </w:r>
     </w:p>
     <w:p>
-      <w:r>
-        <w:t>ORDER BY 1 ASC</w:t>
-      </w:r>
-    </w:p>
-    <w:p>
-      <w:pPr>
-        <w:rPr>
-          <w:lang w:val="ru-RU"/>
-        </w:rPr>
-      </w:pPr>
-      <w:r>
+      <w:pPr>
         <w:rPr>
           <w:noProof/>
           <w:lang w:val="ru-RU"/>
         </w:rPr>
+      </w:pPr>
+      <w:r>
+        <w:t xml:space="preserve">ORDER BY 1 </w:t>
+      </w:r>
+      <w:proofErr w:type="gramStart"/>
+      <w:r>
+        <w:t>ASC;</w:t>
+      </w:r>
+      <w:proofErr w:type="gramEnd"/>
+      <w:r>
+        <w:rPr>
+          <w:noProof/>
+          <w:lang w:val="ru-RU"/>
+        </w:rPr>
+        <w:t xml:space="preserve"> </w:t>
+      </w:r>
+    </w:p>
+    <w:p>
+      <w:pPr>
+        <w:rPr>
+          <w:lang w:val="ru-RU"/>
+        </w:rPr>
+      </w:pPr>
+      <w:r>
+        <w:rPr>
+          <w:lang w:val="ru-RU"/>
+        </w:rPr>
+        <w:lastRenderedPageBreak/>
         <w:drawing>
-          <wp:inline distT="0" distB="0" distL="0" distR="0" wp14:anchorId="776715BC" wp14:editId="314C037E">
-            <wp:extent cx="6152515" cy="4998085"/>
-            <wp:effectExtent l="0" t="0" r="635" b="0"/>
-            <wp:docPr id="8" name="Picture 8"/>
+          <wp:inline distT="0" distB="0" distL="0" distR="0" wp14:anchorId="7D85E87A" wp14:editId="740D8C45">
+            <wp:extent cx="3715085" cy="4101586"/>
+            <wp:effectExtent l="0" t="0" r="0" b="0"/>
+            <wp:docPr id="3" name="Picture 3"/>
             <wp:cNvGraphicFramePr>
               <a:graphicFrameLocks xmlns:a="http://schemas.openxmlformats.org/drawingml/2006/main" noChangeAspect="1"/>
             </wp:cNvGraphicFramePr>
@@ -1788,7 +1751,7 @@
                   <pic:spPr>
                     <a:xfrm>
                       <a:off x="0" y="0"/>
-                      <a:ext cx="6152515" cy="4998085"/>
+                      <a:ext cx="3720969" cy="4108082"/>
                     </a:xfrm>
                     <a:prstGeom prst="rect">
                       <a:avLst/>
@@ -1818,213 +1781,213 @@
         <w:rPr>
           <w:lang w:val="ru-RU"/>
         </w:rPr>
+        <w:t>8) В</w:t>
+      </w:r>
+      <w:r>
+        <w:rPr>
+          <w:lang w:val="ru-RU"/>
+        </w:rPr>
+        <w:t>ывести кастомеров (</w:t>
+      </w:r>
+      <w:proofErr w:type="spellStart"/>
+      <w:r>
+        <w:t>customerid</w:t>
+      </w:r>
+      <w:proofErr w:type="spellEnd"/>
+      <w:r>
+        <w:rPr>
+          <w:lang w:val="ru-RU"/>
+        </w:rPr>
+        <w:t xml:space="preserve">, </w:t>
+      </w:r>
+      <w:proofErr w:type="spellStart"/>
+      <w:r>
+        <w:t>customername</w:t>
+      </w:r>
+      <w:proofErr w:type="spellEnd"/>
+      <w:r>
+        <w:rPr>
+          <w:lang w:val="ru-RU"/>
+        </w:rPr>
+        <w:t xml:space="preserve">), у которых самый высокий по стоимости товар в заказе </w:t>
+      </w:r>
+    </w:p>
+    <w:p>
+      <w:pPr>
+        <w:rPr>
+          <w:lang w:val="ru-RU"/>
+        </w:rPr>
+      </w:pPr>
+      <w:r>
+        <w:rPr>
+          <w:lang w:val="ru-RU"/>
+        </w:rPr>
+        <w:t xml:space="preserve">давайте чуть изменим задание, точнее дополним. </w:t>
+      </w:r>
+    </w:p>
+    <w:p>
+      <w:pPr>
+        <w:rPr>
+          <w:lang w:val="ru-RU"/>
+        </w:rPr>
+      </w:pPr>
+      <w:r>
+        <w:rPr>
+          <w:lang w:val="ru-RU"/>
+        </w:rPr>
+        <w:t>найдите кастомеров, у которых либо самый высокий товар по стоимости</w:t>
+      </w:r>
+      <w:r>
+        <w:rPr>
+          <w:lang w:val="ru-RU"/>
+        </w:rPr>
+        <w:t>,</w:t>
+      </w:r>
+      <w:r>
+        <w:rPr>
+          <w:lang w:val="ru-RU"/>
+        </w:rPr>
+        <w:t xml:space="preserve"> либо второй по стоимости</w:t>
+      </w:r>
+    </w:p>
+    <w:p>
+      <w:pPr>
+        <w:rPr>
+          <w:lang w:val="ru-RU"/>
+        </w:rPr>
+      </w:pPr>
+    </w:p>
+    <w:p>
+      <w:r>
+        <w:t xml:space="preserve">SELECT </w:t>
+      </w:r>
+      <w:proofErr w:type="spellStart"/>
+      <w:proofErr w:type="gramStart"/>
+      <w:r>
+        <w:t>c.CustomerID</w:t>
+      </w:r>
+      <w:proofErr w:type="spellEnd"/>
+      <w:proofErr w:type="gramEnd"/>
+      <w:r>
+        <w:t xml:space="preserve">, </w:t>
+      </w:r>
+      <w:proofErr w:type="spellStart"/>
+      <w:r>
+        <w:t>c.CustomerName</w:t>
+      </w:r>
+      <w:proofErr w:type="spellEnd"/>
+    </w:p>
+    <w:p>
+      <w:r>
+        <w:t>FROM Customers c</w:t>
+      </w:r>
+    </w:p>
+    <w:p>
+      <w:r>
+        <w:t>INNER JOIN Orders o</w:t>
+      </w:r>
+    </w:p>
+    <w:p>
+      <w:r>
+        <w:t xml:space="preserve">ON </w:t>
+      </w:r>
+      <w:proofErr w:type="spellStart"/>
+      <w:proofErr w:type="gramStart"/>
+      <w:r>
+        <w:t>c.CustomerID</w:t>
+      </w:r>
+      <w:proofErr w:type="spellEnd"/>
+      <w:proofErr w:type="gramEnd"/>
+      <w:r>
+        <w:t xml:space="preserve"> = </w:t>
+      </w:r>
+      <w:proofErr w:type="spellStart"/>
+      <w:r>
+        <w:t>o.CustomerID</w:t>
+      </w:r>
+      <w:proofErr w:type="spellEnd"/>
+    </w:p>
+    <w:p>
+      <w:r>
+        <w:t xml:space="preserve">INNER JOIN </w:t>
+      </w:r>
+      <w:proofErr w:type="spellStart"/>
+      <w:r>
+        <w:t>OrderDetails</w:t>
+      </w:r>
+      <w:proofErr w:type="spellEnd"/>
+      <w:r>
+        <w:t xml:space="preserve"> d</w:t>
+      </w:r>
+    </w:p>
+    <w:p>
+      <w:r>
+        <w:t xml:space="preserve">ON </w:t>
+      </w:r>
+      <w:proofErr w:type="spellStart"/>
+      <w:proofErr w:type="gramStart"/>
+      <w:r>
+        <w:t>o.OrderID</w:t>
+      </w:r>
+      <w:proofErr w:type="spellEnd"/>
+      <w:proofErr w:type="gramEnd"/>
+      <w:r>
+        <w:t xml:space="preserve"> = </w:t>
+      </w:r>
+      <w:proofErr w:type="spellStart"/>
+      <w:r>
+        <w:t>d.OrderID</w:t>
+      </w:r>
+      <w:proofErr w:type="spellEnd"/>
+    </w:p>
+    <w:p>
+      <w:r>
+        <w:t>INNER JOIN Products p</w:t>
+      </w:r>
+    </w:p>
+    <w:p>
+      <w:r>
+        <w:t xml:space="preserve">ON </w:t>
+      </w:r>
+      <w:proofErr w:type="spellStart"/>
+      <w:proofErr w:type="gramStart"/>
+      <w:r>
+        <w:t>d.ProductID</w:t>
+      </w:r>
+      <w:proofErr w:type="spellEnd"/>
+      <w:proofErr w:type="gramEnd"/>
+      <w:r>
+        <w:t xml:space="preserve"> = </w:t>
+      </w:r>
+      <w:proofErr w:type="spellStart"/>
+      <w:r>
+        <w:t>p.ProductID</w:t>
+      </w:r>
+      <w:proofErr w:type="spellEnd"/>
+    </w:p>
+    <w:p>
+      <w:r>
+        <w:t xml:space="preserve">WHERE </w:t>
+      </w:r>
+      <w:proofErr w:type="spellStart"/>
+      <w:proofErr w:type="gramStart"/>
+      <w:r>
+        <w:t>p.PRICE</w:t>
+      </w:r>
+      <w:proofErr w:type="spellEnd"/>
+      <w:proofErr w:type="gramEnd"/>
+      <w:r>
+        <w:t xml:space="preserve"> &gt;= (SELECT Price </w:t>
+      </w:r>
+    </w:p>
+    <w:p>
+      <w:r>
+        <w:t xml:space="preserve">                  FROM Products </w:t>
+      </w:r>
+    </w:p>
+    <w:p>
+      <w:r>
         <w:lastRenderedPageBreak/>
-        <w:t>8) В</w:t>
-      </w:r>
-      <w:r>
-        <w:rPr>
-          <w:lang w:val="ru-RU"/>
-        </w:rPr>
-        <w:t>ывести кастомеров (</w:t>
-      </w:r>
-      <w:proofErr w:type="spellStart"/>
-      <w:r>
-        <w:t>customerid</w:t>
-      </w:r>
-      <w:proofErr w:type="spellEnd"/>
-      <w:r>
-        <w:rPr>
-          <w:lang w:val="ru-RU"/>
-        </w:rPr>
-        <w:t xml:space="preserve">, </w:t>
-      </w:r>
-      <w:proofErr w:type="spellStart"/>
-      <w:r>
-        <w:t>customername</w:t>
-      </w:r>
-      <w:proofErr w:type="spellEnd"/>
-      <w:r>
-        <w:rPr>
-          <w:lang w:val="ru-RU"/>
-        </w:rPr>
-        <w:t xml:space="preserve">), у которых самый высокий по стоимости товар в заказе </w:t>
-      </w:r>
-    </w:p>
-    <w:p>
-      <w:pPr>
-        <w:rPr>
-          <w:lang w:val="ru-RU"/>
-        </w:rPr>
-      </w:pPr>
-      <w:r>
-        <w:rPr>
-          <w:lang w:val="ru-RU"/>
-        </w:rPr>
-        <w:t xml:space="preserve">давайте чуть изменим задание, точнее дополним. </w:t>
-      </w:r>
-    </w:p>
-    <w:p>
-      <w:pPr>
-        <w:rPr>
-          <w:lang w:val="ru-RU"/>
-        </w:rPr>
-      </w:pPr>
-      <w:r>
-        <w:rPr>
-          <w:lang w:val="ru-RU"/>
-        </w:rPr>
-        <w:t>найдите кастомеров, у которых либо самый высокий товар по стоимости</w:t>
-      </w:r>
-      <w:r>
-        <w:rPr>
-          <w:lang w:val="ru-RU"/>
-        </w:rPr>
-        <w:t>,</w:t>
-      </w:r>
-      <w:r>
-        <w:rPr>
-          <w:lang w:val="ru-RU"/>
-        </w:rPr>
-        <w:t xml:space="preserve"> либо второй по стоимости</w:t>
-      </w:r>
-    </w:p>
-    <w:p>
-      <w:pPr>
-        <w:rPr>
-          <w:lang w:val="ru-RU"/>
-        </w:rPr>
-      </w:pPr>
-    </w:p>
-    <w:p>
-      <w:r>
-        <w:t xml:space="preserve">SELECT </w:t>
-      </w:r>
-      <w:proofErr w:type="spellStart"/>
-      <w:proofErr w:type="gramStart"/>
-      <w:r>
-        <w:t>c.CustomerID</w:t>
-      </w:r>
-      <w:proofErr w:type="spellEnd"/>
-      <w:proofErr w:type="gramEnd"/>
-      <w:r>
-        <w:t xml:space="preserve">, </w:t>
-      </w:r>
-      <w:proofErr w:type="spellStart"/>
-      <w:r>
-        <w:t>c.CustomerName</w:t>
-      </w:r>
-      <w:proofErr w:type="spellEnd"/>
-    </w:p>
-    <w:p>
-      <w:r>
-        <w:t>FROM Customers c</w:t>
-      </w:r>
-    </w:p>
-    <w:p>
-      <w:r>
-        <w:t>INNER JOIN Orders o</w:t>
-      </w:r>
-    </w:p>
-    <w:p>
-      <w:r>
-        <w:t xml:space="preserve">ON </w:t>
-      </w:r>
-      <w:proofErr w:type="spellStart"/>
-      <w:proofErr w:type="gramStart"/>
-      <w:r>
-        <w:t>c.CustomerID</w:t>
-      </w:r>
-      <w:proofErr w:type="spellEnd"/>
-      <w:proofErr w:type="gramEnd"/>
-      <w:r>
-        <w:t xml:space="preserve"> = </w:t>
-      </w:r>
-      <w:proofErr w:type="spellStart"/>
-      <w:r>
-        <w:t>o.CustomerID</w:t>
-      </w:r>
-      <w:proofErr w:type="spellEnd"/>
-    </w:p>
-    <w:p>
-      <w:r>
-        <w:t xml:space="preserve">INNER JOIN </w:t>
-      </w:r>
-      <w:proofErr w:type="spellStart"/>
-      <w:r>
-        <w:t>OrderDetails</w:t>
-      </w:r>
-      <w:proofErr w:type="spellEnd"/>
-      <w:r>
-        <w:t xml:space="preserve"> d</w:t>
-      </w:r>
-    </w:p>
-    <w:p>
-      <w:r>
-        <w:t xml:space="preserve">ON </w:t>
-      </w:r>
-      <w:proofErr w:type="spellStart"/>
-      <w:proofErr w:type="gramStart"/>
-      <w:r>
-        <w:t>o.OrderID</w:t>
-      </w:r>
-      <w:proofErr w:type="spellEnd"/>
-      <w:proofErr w:type="gramEnd"/>
-      <w:r>
-        <w:t xml:space="preserve"> = </w:t>
-      </w:r>
-      <w:proofErr w:type="spellStart"/>
-      <w:r>
-        <w:t>d.OrderID</w:t>
-      </w:r>
-      <w:proofErr w:type="spellEnd"/>
-    </w:p>
-    <w:p>
-      <w:r>
-        <w:t>INNER JOIN Products p</w:t>
-      </w:r>
-    </w:p>
-    <w:p>
-      <w:r>
-        <w:t xml:space="preserve">ON </w:t>
-      </w:r>
-      <w:proofErr w:type="spellStart"/>
-      <w:proofErr w:type="gramStart"/>
-      <w:r>
-        <w:t>d.ProductID</w:t>
-      </w:r>
-      <w:proofErr w:type="spellEnd"/>
-      <w:proofErr w:type="gramEnd"/>
-      <w:r>
-        <w:t xml:space="preserve"> = </w:t>
-      </w:r>
-      <w:proofErr w:type="spellStart"/>
-      <w:r>
-        <w:t>p.ProductID</w:t>
-      </w:r>
-      <w:proofErr w:type="spellEnd"/>
-    </w:p>
-    <w:p>
-      <w:r>
-        <w:t xml:space="preserve">WHERE </w:t>
-      </w:r>
-      <w:proofErr w:type="spellStart"/>
-      <w:proofErr w:type="gramStart"/>
-      <w:r>
-        <w:t>p.PRICE</w:t>
-      </w:r>
-      <w:proofErr w:type="spellEnd"/>
-      <w:proofErr w:type="gramEnd"/>
-      <w:r>
-        <w:t xml:space="preserve"> &gt;= (SELECT Price </w:t>
-      </w:r>
-    </w:p>
-    <w:p>
-      <w:r>
-        <w:t xml:space="preserve">                  FROM Products </w:t>
-      </w:r>
-    </w:p>
-    <w:p>
-      <w:r>
         <w:t xml:space="preserve">                  GROUP BY Price </w:t>
       </w:r>
     </w:p>
@@ -2597,6 +2560,7 @@
   <w:style w:type="character" w:default="1" w:styleId="DefaultParagraphFont">
     <w:name w:val="Default Paragraph Font"/>
     <w:uiPriority w:val="1"/>
+    <w:semiHidden/>
     <w:unhideWhenUsed/>
   </w:style>
   <w:style w:type="table" w:default="1" w:styleId="TableNormal">

</xml_diff>